<commit_message>
Update Aproximace hodnoty pí metodou Monte Carlo.docx
</commit_message>
<xml_diff>
--- a/Aproximace hodnoty pí metodou Monte Carlo.docx
+++ b/Aproximace hodnoty pí metodou Monte Carlo.docx
@@ -643,14 +643,27 @@
                             <w:r>
                               <w:t xml:space="preserve">Obrázek </w:t>
                             </w:r>
-                            <w:fldSimple w:instr=" SEQ Obrázek \* ARABIC ">
-                              <w:r>
-                                <w:rPr>
-                                  <w:noProof/>
-                                </w:rPr>
-                                <w:t>1</w:t>
-                              </w:r>
-                            </w:fldSimple>
+                            <w:r>
+                              <w:fldChar w:fldCharType="begin"/>
+                            </w:r>
+                            <w:r>
+                              <w:instrText xml:space="preserve"> SEQ Obrázek \* ARABIC </w:instrText>
+                            </w:r>
+                            <w:r>
+                              <w:fldChar w:fldCharType="separate"/>
+                            </w:r>
+                            <w:r>
+                              <w:rPr>
+                                <w:noProof/>
+                              </w:rPr>
+                              <w:t>1</w:t>
+                            </w:r>
+                            <w:r>
+                              <w:rPr>
+                                <w:noProof/>
+                              </w:rPr>
+                              <w:fldChar w:fldCharType="end"/>
+                            </w:r>
                           </w:p>
                         </w:txbxContent>
                       </wps:txbx>
@@ -686,14 +699,27 @@
                       <w:r>
                         <w:t xml:space="preserve">Obrázek </w:t>
                       </w:r>
-                      <w:fldSimple w:instr=" SEQ Obrázek \* ARABIC ">
-                        <w:r>
-                          <w:rPr>
-                            <w:noProof/>
-                          </w:rPr>
-                          <w:t>1</w:t>
-                        </w:r>
-                      </w:fldSimple>
+                      <w:r>
+                        <w:fldChar w:fldCharType="begin"/>
+                      </w:r>
+                      <w:r>
+                        <w:instrText xml:space="preserve"> SEQ Obrázek \* ARABIC </w:instrText>
+                      </w:r>
+                      <w:r>
+                        <w:fldChar w:fldCharType="separate"/>
+                      </w:r>
+                      <w:r>
+                        <w:rPr>
+                          <w:noProof/>
+                        </w:rPr>
+                        <w:t>1</w:t>
+                      </w:r>
+                      <w:r>
+                        <w:rPr>
+                          <w:noProof/>
+                        </w:rPr>
+                        <w:fldChar w:fldCharType="end"/>
+                      </w:r>
                     </w:p>
                   </w:txbxContent>
                 </v:textbox>
@@ -827,6 +853,7 @@
     <w:p>
       <w:pPr>
         <w:spacing w:line="240" w:lineRule="auto"/>
+        <w:ind w:left="360" w:firstLine="348"/>
         <w:jc w:val="both"/>
         <w:rPr>
           <w:rFonts w:eastAsiaTheme="minorEastAsia"/>
@@ -834,126 +861,18 @@
       </w:pPr>
       <w:r>
         <w:rPr>
+          <w:rFonts w:eastAsiaTheme="minorEastAsia"/>
           <w:noProof/>
         </w:rPr>
         <w:lastRenderedPageBreak/>
-        <mc:AlternateContent>
-          <mc:Choice Requires="wps">
-            <w:drawing>
-              <wp:anchor distT="0" distB="0" distL="114300" distR="114300" simplePos="0" relativeHeight="251663360" behindDoc="0" locked="0" layoutInCell="1" allowOverlap="1" wp14:anchorId="6811DF00" wp14:editId="7535016B">
-                <wp:simplePos x="0" y="0"/>
-                <wp:positionH relativeFrom="column">
-                  <wp:posOffset>-234315</wp:posOffset>
-                </wp:positionH>
-                <wp:positionV relativeFrom="paragraph">
-                  <wp:posOffset>3569970</wp:posOffset>
-                </wp:positionV>
-                <wp:extent cx="6223000" cy="635"/>
-                <wp:effectExtent l="0" t="0" r="0" b="0"/>
-                <wp:wrapTopAndBottom/>
-                <wp:docPr id="4" name="Textové pole 4"/>
-                <wp:cNvGraphicFramePr/>
-                <a:graphic xmlns:a="http://schemas.openxmlformats.org/drawingml/2006/main">
-                  <a:graphicData uri="http://schemas.microsoft.com/office/word/2010/wordprocessingShape">
-                    <wps:wsp>
-                      <wps:cNvSpPr txBox="1"/>
-                      <wps:spPr>
-                        <a:xfrm>
-                          <a:off x="0" y="0"/>
-                          <a:ext cx="6223000" cy="635"/>
-                        </a:xfrm>
-                        <a:prstGeom prst="rect">
-                          <a:avLst/>
-                        </a:prstGeom>
-                        <a:solidFill>
-                          <a:prstClr val="white"/>
-                        </a:solidFill>
-                        <a:ln>
-                          <a:noFill/>
-                        </a:ln>
-                      </wps:spPr>
-                      <wps:txbx>
-                        <w:txbxContent>
-                          <w:p>
-                            <w:pPr>
-                              <w:pStyle w:val="Titulek"/>
-                              <w:jc w:val="center"/>
-                              <w:rPr>
-                                <w:noProof/>
-                              </w:rPr>
-                            </w:pPr>
-                            <w:r>
-                              <w:t xml:space="preserve">Obrázek </w:t>
-                            </w:r>
-                            <w:fldSimple w:instr=" SEQ Obrázek \* ARABIC ">
-                              <w:r>
-                                <w:rPr>
-                                  <w:noProof/>
-                                </w:rPr>
-                                <w:t>2</w:t>
-                              </w:r>
-                            </w:fldSimple>
-                          </w:p>
-                        </w:txbxContent>
-                      </wps:txbx>
-                      <wps:bodyPr rot="0" spcFirstLastPara="0" vertOverflow="overflow" horzOverflow="overflow" vert="horz" wrap="square" lIns="0" tIns="0" rIns="0" bIns="0" numCol="1" spcCol="0" rtlCol="0" fromWordArt="0" anchor="t" anchorCtr="0" forceAA="0" compatLnSpc="1">
-                        <a:prstTxWarp prst="textNoShape">
-                          <a:avLst/>
-                        </a:prstTxWarp>
-                        <a:spAutoFit/>
-                      </wps:bodyPr>
-                    </wps:wsp>
-                  </a:graphicData>
-                </a:graphic>
-              </wp:anchor>
-            </w:drawing>
-          </mc:Choice>
-          <mc:Fallback>
-            <w:pict>
-              <v:shape w14:anchorId="6811DF00" id="Textové pole 4" o:spid="_x0000_s1027" type="#_x0000_t202" style="position:absolute;left:0;text-align:left;margin-left:-18.45pt;margin-top:281.1pt;width:490pt;height:.05pt;z-index:251663360;visibility:visible;mso-wrap-style:square;mso-wrap-distance-left:9pt;mso-wrap-distance-top:0;mso-wrap-distance-right:9pt;mso-wrap-distance-bottom:0;mso-position-horizontal:absolute;mso-position-horizontal-relative:text;mso-position-vertical:absolute;mso-position-vertical-relative:text;v-text-anchor:top" o:gfxdata="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" stroked="f">
-                <v:textbox style="mso-fit-shape-to-text:t" inset="0,0,0,0">
-                  <w:txbxContent>
-                    <w:p>
-                      <w:pPr>
-                        <w:pStyle w:val="Titulek"/>
-                        <w:jc w:val="center"/>
-                        <w:rPr>
-                          <w:noProof/>
-                        </w:rPr>
-                      </w:pPr>
-                      <w:r>
-                        <w:t xml:space="preserve">Obrázek </w:t>
-                      </w:r>
-                      <w:fldSimple w:instr=" SEQ Obrázek \* ARABIC ">
-                        <w:r>
-                          <w:rPr>
-                            <w:noProof/>
-                          </w:rPr>
-                          <w:t>2</w:t>
-                        </w:r>
-                      </w:fldSimple>
-                    </w:p>
-                  </w:txbxContent>
-                </v:textbox>
-                <w10:wrap type="topAndBottom"/>
-              </v:shape>
-            </w:pict>
-          </mc:Fallback>
-        </mc:AlternateContent>
-      </w:r>
-      <w:r>
-        <w:rPr>
-          <w:rFonts w:eastAsiaTheme="minorEastAsia"/>
-          <w:noProof/>
-        </w:rPr>
         <w:drawing>
-          <wp:anchor distT="0" distB="0" distL="114300" distR="114300" simplePos="0" relativeHeight="251658240" behindDoc="0" locked="0" layoutInCell="1" allowOverlap="1" wp14:anchorId="73CCDCEC" wp14:editId="32B46945">
+          <wp:anchor distT="0" distB="0" distL="114300" distR="114300" simplePos="0" relativeHeight="251658240" behindDoc="0" locked="0" layoutInCell="1" allowOverlap="1" wp14:anchorId="73CCDCEC" wp14:editId="24ADA051">
             <wp:simplePos x="0" y="0"/>
             <wp:positionH relativeFrom="margin">
               <wp:align>center</wp:align>
             </wp:positionH>
             <wp:positionV relativeFrom="paragraph">
-              <wp:posOffset>0</wp:posOffset>
+              <wp:posOffset>323215</wp:posOffset>
             </wp:positionV>
             <wp:extent cx="6223000" cy="3512820"/>
             <wp:effectExtent l="0" t="0" r="6350" b="0"/>
@@ -1009,6 +928,174 @@
           </wp:anchor>
         </w:drawing>
       </w:r>
+      <w:r>
+        <w:rPr>
+          <w:noProof/>
+        </w:rPr>
+        <mc:AlternateContent>
+          <mc:Choice Requires="wps">
+            <w:drawing>
+              <wp:anchor distT="0" distB="0" distL="114300" distR="114300" simplePos="0" relativeHeight="251663360" behindDoc="0" locked="0" layoutInCell="1" allowOverlap="1" wp14:anchorId="6811DF00" wp14:editId="0BF73456">
+                <wp:simplePos x="0" y="0"/>
+                <wp:positionH relativeFrom="margin">
+                  <wp:align>center</wp:align>
+                </wp:positionH>
+                <wp:positionV relativeFrom="paragraph">
+                  <wp:posOffset>3837940</wp:posOffset>
+                </wp:positionV>
+                <wp:extent cx="6223000" cy="635"/>
+                <wp:effectExtent l="0" t="0" r="6350" b="0"/>
+                <wp:wrapTopAndBottom/>
+                <wp:docPr id="4" name="Textové pole 4"/>
+                <wp:cNvGraphicFramePr/>
+                <a:graphic xmlns:a="http://schemas.openxmlformats.org/drawingml/2006/main">
+                  <a:graphicData uri="http://schemas.microsoft.com/office/word/2010/wordprocessingShape">
+                    <wps:wsp>
+                      <wps:cNvSpPr txBox="1"/>
+                      <wps:spPr>
+                        <a:xfrm>
+                          <a:off x="0" y="0"/>
+                          <a:ext cx="6223000" cy="635"/>
+                        </a:xfrm>
+                        <a:prstGeom prst="rect">
+                          <a:avLst/>
+                        </a:prstGeom>
+                        <a:solidFill>
+                          <a:prstClr val="white"/>
+                        </a:solidFill>
+                        <a:ln>
+                          <a:noFill/>
+                        </a:ln>
+                      </wps:spPr>
+                      <wps:txbx>
+                        <w:txbxContent>
+                          <w:p>
+                            <w:pPr>
+                              <w:pStyle w:val="Titulek"/>
+                              <w:jc w:val="center"/>
+                              <w:rPr>
+                                <w:noProof/>
+                              </w:rPr>
+                            </w:pPr>
+                            <w:r>
+                              <w:t xml:space="preserve">Obrázek </w:t>
+                            </w:r>
+                            <w:r>
+                              <w:fldChar w:fldCharType="begin"/>
+                            </w:r>
+                            <w:r>
+                              <w:instrText xml:space="preserve"> SEQ Obrázek \* ARABIC </w:instrText>
+                            </w:r>
+                            <w:r>
+                              <w:fldChar w:fldCharType="separate"/>
+                            </w:r>
+                            <w:r>
+                              <w:rPr>
+                                <w:noProof/>
+                              </w:rPr>
+                              <w:t>2</w:t>
+                            </w:r>
+                            <w:r>
+                              <w:rPr>
+                                <w:noProof/>
+                              </w:rPr>
+                              <w:fldChar w:fldCharType="end"/>
+                            </w:r>
+                          </w:p>
+                        </w:txbxContent>
+                      </wps:txbx>
+                      <wps:bodyPr rot="0" spcFirstLastPara="0" vertOverflow="overflow" horzOverflow="overflow" vert="horz" wrap="square" lIns="0" tIns="0" rIns="0" bIns="0" numCol="1" spcCol="0" rtlCol="0" fromWordArt="0" anchor="t" anchorCtr="0" forceAA="0" compatLnSpc="1">
+                        <a:prstTxWarp prst="textNoShape">
+                          <a:avLst/>
+                        </a:prstTxWarp>
+                        <a:spAutoFit/>
+                      </wps:bodyPr>
+                    </wps:wsp>
+                  </a:graphicData>
+                </a:graphic>
+              </wp:anchor>
+            </w:drawing>
+          </mc:Choice>
+          <mc:Fallback>
+            <w:pict>
+              <v:shape w14:anchorId="6811DF00" id="Textové pole 4" o:spid="_x0000_s1027" type="#_x0000_t202" style="position:absolute;left:0;text-align:left;margin-left:0;margin-top:302.2pt;width:490pt;height:.05pt;z-index:251663360;visibility:visible;mso-wrap-style:square;mso-wrap-distance-left:9pt;mso-wrap-distance-top:0;mso-wrap-distance-right:9pt;mso-wrap-distance-bottom:0;mso-position-horizontal:center;mso-position-horizontal-relative:margin;mso-position-vertical:absolute;mso-position-vertical-relative:text;v-text-anchor:top" o:gfxdata="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" stroked="f">
+                <v:textbox style="mso-fit-shape-to-text:t" inset="0,0,0,0">
+                  <w:txbxContent>
+                    <w:p>
+                      <w:pPr>
+                        <w:pStyle w:val="Titulek"/>
+                        <w:jc w:val="center"/>
+                        <w:rPr>
+                          <w:noProof/>
+                        </w:rPr>
+                      </w:pPr>
+                      <w:r>
+                        <w:t xml:space="preserve">Obrázek </w:t>
+                      </w:r>
+                      <w:r>
+                        <w:fldChar w:fldCharType="begin"/>
+                      </w:r>
+                      <w:r>
+                        <w:instrText xml:space="preserve"> SEQ Obrázek \* ARABIC </w:instrText>
+                      </w:r>
+                      <w:r>
+                        <w:fldChar w:fldCharType="separate"/>
+                      </w:r>
+                      <w:r>
+                        <w:rPr>
+                          <w:noProof/>
+                        </w:rPr>
+                        <w:t>2</w:t>
+                      </w:r>
+                      <w:r>
+                        <w:rPr>
+                          <w:noProof/>
+                        </w:rPr>
+                        <w:fldChar w:fldCharType="end"/>
+                      </w:r>
+                    </w:p>
+                  </w:txbxContent>
+                </v:textbox>
+                <w10:wrap type="topAndBottom" anchorx="margin"/>
+              </v:shape>
+            </w:pict>
+          </mc:Fallback>
+        </mc:AlternateContent>
+      </w:r>
+      <w:r>
+        <w:rPr>
+          <w:rFonts w:eastAsiaTheme="minorEastAsia"/>
+        </w:rPr>
+        <w:t xml:space="preserve">Kód je volně dostupný na: </w:t>
+      </w:r>
+      <w:hyperlink r:id="rId7" w:history="1">
+        <w:r>
+          <w:rPr>
+            <w:rStyle w:val="Hypertextovodkaz"/>
+            <w:rFonts w:eastAsiaTheme="minorEastAsia"/>
+          </w:rPr>
+          <w:t>https://github.com/JakubSechovsky/Pi-aproximation</w:t>
+        </w:r>
+      </w:hyperlink>
+    </w:p>
+    <w:p>
+      <w:pPr>
+        <w:spacing w:line="240" w:lineRule="auto"/>
+        <w:ind w:left="360" w:firstLine="348"/>
+        <w:jc w:val="both"/>
+        <w:rPr>
+          <w:rFonts w:eastAsiaTheme="minorEastAsia"/>
+        </w:rPr>
+      </w:pPr>
+    </w:p>
+    <w:p>
+      <w:pPr>
+        <w:spacing w:line="240" w:lineRule="auto"/>
+        <w:jc w:val="both"/>
+        <w:rPr>
+          <w:rFonts w:eastAsiaTheme="minorEastAsia"/>
+        </w:rPr>
+      </w:pPr>
     </w:p>
     <w:sectPr>
       <w:pgSz w:w="11906" w:h="16838"/>
@@ -1617,6 +1704,29 @@
       <w:szCs w:val="18"/>
     </w:rPr>
   </w:style>
+  <w:style w:type="character" w:styleId="Hypertextovodkaz">
+    <w:name w:val="Hyperlink"/>
+    <w:basedOn w:val="Standardnpsmoodstavce"/>
+    <w:uiPriority w:val="99"/>
+    <w:unhideWhenUsed/>
+    <w:rsid w:val="003E7A4D"/>
+    <w:rPr>
+      <w:color w:val="0563C1" w:themeColor="hyperlink"/>
+      <w:u w:val="single"/>
+    </w:rPr>
+  </w:style>
+  <w:style w:type="character" w:styleId="Nevyeenzmnka">
+    <w:name w:val="Unresolved Mention"/>
+    <w:basedOn w:val="Standardnpsmoodstavce"/>
+    <w:uiPriority w:val="99"/>
+    <w:semiHidden/>
+    <w:unhideWhenUsed/>
+    <w:rsid w:val="003E7A4D"/>
+    <w:rPr>
+      <w:color w:val="605E5C"/>
+      <w:shd w:val="clear" w:color="auto" w:fill="E1DFDD"/>
+    </w:rPr>
+  </w:style>
 </w:styles>
 </file>
 

</xml_diff>